<commit_message>
WhitePaper For Public Comment
</commit_message>
<xml_diff>
--- a/doc/Pubs/WhitePaper/Clinical Trial Data as RDF White Paper.docx
+++ b/doc/Pubs/WhitePaper/Clinical Trial Data as RDF White Paper.docx
@@ -360,7 +360,6 @@
           <w:docPartUnique/>
         </w:docPartObj>
       </w:sdtPr>
-      <w:sdtEndPr/>
       <w:sdtContent>
         <w:p>
           <w:pPr>
@@ -390,7 +389,7 @@
           <w:r>
             <w:fldChar w:fldCharType="separate"/>
           </w:r>
-          <w:hyperlink w:anchor="_Toc526262601" w:history="1">
+          <w:hyperlink w:anchor="_Toc529779241" w:history="1">
             <w:r>
               <w:rPr>
                 <w:rStyle w:val="Hyperlink"/>
@@ -417,7 +416,7 @@
                 <w:noProof/>
                 <w:webHidden/>
               </w:rPr>
-              <w:instrText xml:space="preserve"> PAGEREF _Toc526262601 \h </w:instrText>
+              <w:instrText xml:space="preserve"> PAGEREF _Toc529779241 \h </w:instrText>
             </w:r>
             <w:r>
               <w:rPr>
@@ -459,7 +458,7 @@
               <w:noProof/>
             </w:rPr>
           </w:pPr>
-          <w:hyperlink w:anchor="_Toc526262602" w:history="1">
+          <w:hyperlink w:anchor="_Toc529779242" w:history="1">
             <w:r>
               <w:rPr>
                 <w:rStyle w:val="Hyperlink"/>
@@ -486,7 +485,7 @@
                 <w:noProof/>
                 <w:webHidden/>
               </w:rPr>
-              <w:instrText xml:space="preserve"> PAGEREF _Toc526262602 \h </w:instrText>
+              <w:instrText xml:space="preserve"> PAGEREF _Toc529779242 \h </w:instrText>
             </w:r>
             <w:r>
               <w:rPr>
@@ -528,7 +527,7 @@
               <w:noProof/>
             </w:rPr>
           </w:pPr>
-          <w:hyperlink w:anchor="_Toc526262603" w:history="1">
+          <w:hyperlink w:anchor="_Toc529779243" w:history="1">
             <w:r>
               <w:rPr>
                 <w:rStyle w:val="Hyperlink"/>
@@ -555,7 +554,7 @@
                 <w:noProof/>
                 <w:webHidden/>
               </w:rPr>
-              <w:instrText xml:space="preserve"> PAGEREF _Toc526262603 \h </w:instrText>
+              <w:instrText xml:space="preserve"> PAGEREF _Toc529779243 \h </w:instrText>
             </w:r>
             <w:r>
               <w:rPr>
@@ -597,7 +596,7 @@
               <w:noProof/>
             </w:rPr>
           </w:pPr>
-          <w:hyperlink w:anchor="_Toc526262604" w:history="1">
+          <w:hyperlink w:anchor="_Toc529779244" w:history="1">
             <w:r>
               <w:rPr>
                 <w:rStyle w:val="Hyperlink"/>
@@ -624,7 +623,7 @@
                 <w:noProof/>
                 <w:webHidden/>
               </w:rPr>
-              <w:instrText xml:space="preserve"> PAGEREF _Toc526262604 \h </w:instrText>
+              <w:instrText xml:space="preserve"> PAGEREF _Toc529779244 \h </w:instrText>
             </w:r>
             <w:r>
               <w:rPr>
@@ -666,7 +665,7 @@
               <w:noProof/>
             </w:rPr>
           </w:pPr>
-          <w:hyperlink w:anchor="_Toc526262605" w:history="1">
+          <w:hyperlink w:anchor="_Toc529779245" w:history="1">
             <w:r>
               <w:rPr>
                 <w:rStyle w:val="Hyperlink"/>
@@ -693,7 +692,7 @@
                 <w:noProof/>
                 <w:webHidden/>
               </w:rPr>
-              <w:instrText xml:space="preserve"> PAGEREF _Toc526262605 \h </w:instrText>
+              <w:instrText xml:space="preserve"> PAGEREF _Toc529779245 \h </w:instrText>
             </w:r>
             <w:r>
               <w:rPr>
@@ -735,7 +734,7 @@
               <w:noProof/>
             </w:rPr>
           </w:pPr>
-          <w:hyperlink w:anchor="_Toc526262606" w:history="1">
+          <w:hyperlink w:anchor="_Toc529779246" w:history="1">
             <w:r>
               <w:rPr>
                 <w:rStyle w:val="Hyperlink"/>
@@ -762,7 +761,7 @@
                 <w:noProof/>
                 <w:webHidden/>
               </w:rPr>
-              <w:instrText xml:space="preserve"> PAGEREF _Toc526262606 \h </w:instrText>
+              <w:instrText xml:space="preserve"> PAGEREF _Toc529779246 \h </w:instrText>
             </w:r>
             <w:r>
               <w:rPr>
@@ -804,7 +803,7 @@
               <w:noProof/>
             </w:rPr>
           </w:pPr>
-          <w:hyperlink w:anchor="_Toc526262607" w:history="1">
+          <w:hyperlink w:anchor="_Toc529779247" w:history="1">
             <w:r>
               <w:rPr>
                 <w:rStyle w:val="Hyperlink"/>
@@ -831,7 +830,7 @@
                 <w:noProof/>
                 <w:webHidden/>
               </w:rPr>
-              <w:instrText xml:space="preserve"> PAGEREF _Toc526262607 \h </w:instrText>
+              <w:instrText xml:space="preserve"> PAGEREF _Toc529779247 \h </w:instrText>
             </w:r>
             <w:r>
               <w:rPr>
@@ -873,7 +872,7 @@
               <w:noProof/>
             </w:rPr>
           </w:pPr>
-          <w:hyperlink w:anchor="_Toc526262608" w:history="1">
+          <w:hyperlink w:anchor="_Toc529779248" w:history="1">
             <w:r>
               <w:rPr>
                 <w:rStyle w:val="Hyperlink"/>
@@ -900,7 +899,7 @@
                 <w:noProof/>
                 <w:webHidden/>
               </w:rPr>
-              <w:instrText xml:space="preserve"> PAGEREF _Toc526262608 \h </w:instrText>
+              <w:instrText xml:space="preserve"> PAGEREF _Toc529779248 \h </w:instrText>
             </w:r>
             <w:r>
               <w:rPr>
@@ -942,7 +941,7 @@
               <w:noProof/>
             </w:rPr>
           </w:pPr>
-          <w:hyperlink w:anchor="_Toc526262609" w:history="1">
+          <w:hyperlink w:anchor="_Toc529779249" w:history="1">
             <w:r>
               <w:rPr>
                 <w:rStyle w:val="Hyperlink"/>
@@ -969,7 +968,7 @@
                 <w:noProof/>
                 <w:webHidden/>
               </w:rPr>
-              <w:instrText xml:space="preserve"> PAGEREF _Toc526262609 \h </w:instrText>
+              <w:instrText xml:space="preserve"> PAGEREF _Toc529779249 \h </w:instrText>
             </w:r>
             <w:r>
               <w:rPr>
@@ -989,7 +988,7 @@
                 <w:noProof/>
                 <w:webHidden/>
               </w:rPr>
-              <w:t>12</w:t>
+              <w:t>13</w:t>
             </w:r>
             <w:r>
               <w:rPr>
@@ -1011,7 +1010,7 @@
               <w:noProof/>
             </w:rPr>
           </w:pPr>
-          <w:hyperlink w:anchor="_Toc526262610" w:history="1">
+          <w:hyperlink w:anchor="_Toc529779250" w:history="1">
             <w:r>
               <w:rPr>
                 <w:rStyle w:val="Hyperlink"/>
@@ -1038,7 +1037,7 @@
                 <w:noProof/>
                 <w:webHidden/>
               </w:rPr>
-              <w:instrText xml:space="preserve"> PAGEREF _Toc526262610 \h </w:instrText>
+              <w:instrText xml:space="preserve"> PAGEREF _Toc529779250 \h </w:instrText>
             </w:r>
             <w:r>
               <w:rPr>
@@ -1080,7 +1079,7 @@
               <w:noProof/>
             </w:rPr>
           </w:pPr>
-          <w:hyperlink w:anchor="_Toc526262611" w:history="1">
+          <w:hyperlink w:anchor="_Toc529779251" w:history="1">
             <w:r>
               <w:rPr>
                 <w:rStyle w:val="Hyperlink"/>
@@ -1107,7 +1106,7 @@
                 <w:noProof/>
                 <w:webHidden/>
               </w:rPr>
-              <w:instrText xml:space="preserve"> PAGEREF _Toc526262611 \h </w:instrText>
+              <w:instrText xml:space="preserve"> PAGEREF _Toc529779251 \h </w:instrText>
             </w:r>
             <w:r>
               <w:rPr>
@@ -1149,7 +1148,7 @@
               <w:noProof/>
             </w:rPr>
           </w:pPr>
-          <w:hyperlink w:anchor="_Toc526262612" w:history="1">
+          <w:hyperlink w:anchor="_Toc529779252" w:history="1">
             <w:r>
               <w:rPr>
                 <w:rStyle w:val="Hyperlink"/>
@@ -1176,7 +1175,7 @@
                 <w:noProof/>
                 <w:webHidden/>
               </w:rPr>
-              <w:instrText xml:space="preserve"> PAGEREF _Toc526262612 \h </w:instrText>
+              <w:instrText xml:space="preserve"> PAGEREF _Toc529779252 \h </w:instrText>
             </w:r>
             <w:r>
               <w:rPr>
@@ -1218,7 +1217,7 @@
               <w:noProof/>
             </w:rPr>
           </w:pPr>
-          <w:hyperlink w:anchor="_Toc526262613" w:history="1">
+          <w:hyperlink w:anchor="_Toc529779253" w:history="1">
             <w:r>
               <w:rPr>
                 <w:rStyle w:val="Hyperlink"/>
@@ -1245,7 +1244,76 @@
                 <w:noProof/>
                 <w:webHidden/>
               </w:rPr>
-              <w:instrText xml:space="preserve"> PAGEREF _Toc526262613 \h </w:instrText>
+              <w:instrText xml:space="preserve"> PAGEREF _Toc529779253 \h </w:instrText>
+            </w:r>
+            <w:r>
+              <w:rPr>
+                <w:noProof/>
+                <w:webHidden/>
+              </w:rPr>
+            </w:r>
+            <w:r>
+              <w:rPr>
+                <w:noProof/>
+                <w:webHidden/>
+              </w:rPr>
+              <w:fldChar w:fldCharType="separate"/>
+            </w:r>
+            <w:r>
+              <w:rPr>
+                <w:noProof/>
+                <w:webHidden/>
+              </w:rPr>
+              <w:t>16</w:t>
+            </w:r>
+            <w:r>
+              <w:rPr>
+                <w:noProof/>
+                <w:webHidden/>
+              </w:rPr>
+              <w:fldChar w:fldCharType="end"/>
+            </w:r>
+          </w:hyperlink>
+        </w:p>
+        <w:p>
+          <w:pPr>
+            <w:pStyle w:val="TOC1"/>
+            <w:tabs>
+              <w:tab w:val="right" w:leader="dot" w:pos="9350"/>
+            </w:tabs>
+            <w:rPr>
+              <w:rFonts w:eastAsiaTheme="minorEastAsia"/>
+              <w:noProof/>
+            </w:rPr>
+          </w:pPr>
+          <w:hyperlink w:anchor="_Toc529779254" w:history="1">
+            <w:r>
+              <w:rPr>
+                <w:rStyle w:val="Hyperlink"/>
+                <w:noProof/>
+              </w:rPr>
+              <w:t>Future Steps</w:t>
+            </w:r>
+            <w:r>
+              <w:rPr>
+                <w:noProof/>
+                <w:webHidden/>
+              </w:rPr>
+              <w:tab/>
+            </w:r>
+            <w:r>
+              <w:rPr>
+                <w:noProof/>
+                <w:webHidden/>
+              </w:rPr>
+              <w:fldChar w:fldCharType="begin"/>
+            </w:r>
+            <w:r>
+              <w:rPr>
+                <w:noProof/>
+                <w:webHidden/>
+              </w:rPr>
+              <w:instrText xml:space="preserve"> PAGEREF _Toc529779254 \h </w:instrText>
             </w:r>
             <w:r>
               <w:rPr>
@@ -1287,13 +1355,13 @@
               <w:noProof/>
             </w:rPr>
           </w:pPr>
-          <w:hyperlink w:anchor="_Toc526262614" w:history="1">
+          <w:hyperlink w:anchor="_Toc529779255" w:history="1">
             <w:r>
               <w:rPr>
                 <w:rStyle w:val="Hyperlink"/>
                 <w:noProof/>
               </w:rPr>
-              <w:t>Future Steps</w:t>
+              <w:t>Conclusion</w:t>
             </w:r>
             <w:r>
               <w:rPr>
@@ -1314,7 +1382,7 @@
                 <w:noProof/>
                 <w:webHidden/>
               </w:rPr>
-              <w:instrText xml:space="preserve"> PAGEREF _Toc526262614 \h </w:instrText>
+              <w:instrText xml:space="preserve"> PAGEREF _Toc529779255 \h </w:instrText>
             </w:r>
             <w:r>
               <w:rPr>
@@ -1356,13 +1424,13 @@
               <w:noProof/>
             </w:rPr>
           </w:pPr>
-          <w:hyperlink w:anchor="_Toc526262615" w:history="1">
+          <w:hyperlink w:anchor="_Toc529779256" w:history="1">
             <w:r>
               <w:rPr>
                 <w:rStyle w:val="Hyperlink"/>
                 <w:noProof/>
               </w:rPr>
-              <w:t>Conclusion</w:t>
+              <w:t>References</w:t>
             </w:r>
             <w:r>
               <w:rPr>
@@ -1383,7 +1451,7 @@
                 <w:noProof/>
                 <w:webHidden/>
               </w:rPr>
-              <w:instrText xml:space="preserve"> PAGEREF _Toc526262615 \h </w:instrText>
+              <w:instrText xml:space="preserve"> PAGEREF _Toc529779256 \h </w:instrText>
             </w:r>
             <w:r>
               <w:rPr>
@@ -1425,13 +1493,13 @@
               <w:noProof/>
             </w:rPr>
           </w:pPr>
-          <w:hyperlink w:anchor="_Toc526262616" w:history="1">
+          <w:hyperlink w:anchor="_Toc529779257" w:history="1">
             <w:r>
               <w:rPr>
                 <w:rStyle w:val="Hyperlink"/>
                 <w:noProof/>
               </w:rPr>
-              <w:t>References</w:t>
+              <w:t>Acknowledgements</w:t>
             </w:r>
             <w:r>
               <w:rPr>
@@ -1452,7 +1520,7 @@
                 <w:noProof/>
                 <w:webHidden/>
               </w:rPr>
-              <w:instrText xml:space="preserve"> PAGEREF _Toc526262616 \h </w:instrText>
+              <w:instrText xml:space="preserve"> PAGEREF _Toc529779257 \h </w:instrText>
             </w:r>
             <w:r>
               <w:rPr>
@@ -1494,76 +1562,7 @@
               <w:noProof/>
             </w:rPr>
           </w:pPr>
-          <w:hyperlink w:anchor="_Toc526262617" w:history="1">
-            <w:r>
-              <w:rPr>
-                <w:rStyle w:val="Hyperlink"/>
-                <w:noProof/>
-              </w:rPr>
-              <w:t>Acknowledgements</w:t>
-            </w:r>
-            <w:r>
-              <w:rPr>
-                <w:noProof/>
-                <w:webHidden/>
-              </w:rPr>
-              <w:tab/>
-            </w:r>
-            <w:r>
-              <w:rPr>
-                <w:noProof/>
-                <w:webHidden/>
-              </w:rPr>
-              <w:fldChar w:fldCharType="begin"/>
-            </w:r>
-            <w:r>
-              <w:rPr>
-                <w:noProof/>
-                <w:webHidden/>
-              </w:rPr>
-              <w:instrText xml:space="preserve"> PAGEREF _Toc526262617 \h </w:instrText>
-            </w:r>
-            <w:r>
-              <w:rPr>
-                <w:noProof/>
-                <w:webHidden/>
-              </w:rPr>
-            </w:r>
-            <w:r>
-              <w:rPr>
-                <w:noProof/>
-                <w:webHidden/>
-              </w:rPr>
-              <w:fldChar w:fldCharType="separate"/>
-            </w:r>
-            <w:r>
-              <w:rPr>
-                <w:noProof/>
-                <w:webHidden/>
-              </w:rPr>
-              <w:t>19</w:t>
-            </w:r>
-            <w:r>
-              <w:rPr>
-                <w:noProof/>
-                <w:webHidden/>
-              </w:rPr>
-              <w:fldChar w:fldCharType="end"/>
-            </w:r>
-          </w:hyperlink>
-        </w:p>
-        <w:p>
-          <w:pPr>
-            <w:pStyle w:val="TOC1"/>
-            <w:tabs>
-              <w:tab w:val="right" w:leader="dot" w:pos="9350"/>
-            </w:tabs>
-            <w:rPr>
-              <w:rFonts w:eastAsiaTheme="minorEastAsia"/>
-              <w:noProof/>
-            </w:rPr>
-          </w:pPr>
-          <w:hyperlink w:anchor="_Toc526262618" w:history="1">
+          <w:hyperlink w:anchor="_Toc529779258" w:history="1">
             <w:r>
               <w:rPr>
                 <w:rStyle w:val="Hyperlink"/>
@@ -1590,7 +1589,7 @@
                 <w:noProof/>
                 <w:webHidden/>
               </w:rPr>
-              <w:instrText xml:space="preserve"> PAGEREF _Toc526262618 \h </w:instrText>
+              <w:instrText xml:space="preserve"> PAGEREF _Toc529779258 \h </w:instrText>
             </w:r>
             <w:r>
               <w:rPr>
@@ -1610,7 +1609,7 @@
                 <w:noProof/>
                 <w:webHidden/>
               </w:rPr>
-              <w:t>19</w:t>
+              <w:t>18</w:t>
             </w:r>
             <w:r>
               <w:rPr>
@@ -1670,7 +1669,7 @@
         <w:rPr>
           <w:noProof/>
         </w:rPr>
-        <w:instrText xml:space="preserve"> PAGEREF _Toc522283923 \h </w:instrText>
+        <w:instrText xml:space="preserve"> PAGEREF _Toc529779259 \h </w:instrText>
       </w:r>
       <w:r>
         <w:rPr>
@@ -1729,7 +1728,7 @@
         <w:rPr>
           <w:noProof/>
         </w:rPr>
-        <w:instrText xml:space="preserve"> PAGEREF _Toc522283924 \h </w:instrText>
+        <w:instrText xml:space="preserve"> PAGEREF _Toc529779260 \h </w:instrText>
       </w:r>
       <w:r>
         <w:rPr>
@@ -1746,7 +1745,7 @@
         <w:rPr>
           <w:noProof/>
         </w:rPr>
-        <w:t>9</w:t>
+        <w:t>10</w:t>
       </w:r>
       <w:r>
         <w:rPr>
@@ -1788,7 +1787,7 @@
         <w:rPr>
           <w:noProof/>
         </w:rPr>
-        <w:instrText xml:space="preserve"> PAGEREF _Toc522283925 \h </w:instrText>
+        <w:instrText xml:space="preserve"> PAGEREF _Toc529779261 \h </w:instrText>
       </w:r>
       <w:r>
         <w:rPr>
@@ -1847,7 +1846,7 @@
         <w:rPr>
           <w:noProof/>
         </w:rPr>
-        <w:instrText xml:space="preserve"> PAGEREF _Toc522283926 \h </w:instrText>
+        <w:instrText xml:space="preserve"> PAGEREF _Toc529779262 \h </w:instrText>
       </w:r>
       <w:r>
         <w:rPr>
@@ -1864,7 +1863,7 @@
         <w:rPr>
           <w:noProof/>
         </w:rPr>
-        <w:t>10</w:t>
+        <w:t>11</w:t>
       </w:r>
       <w:r>
         <w:rPr>
@@ -1906,7 +1905,7 @@
         <w:rPr>
           <w:noProof/>
         </w:rPr>
-        <w:instrText xml:space="preserve"> PAGEREF _Toc522283927 \h </w:instrText>
+        <w:instrText xml:space="preserve"> PAGEREF _Toc529779263 \h </w:instrText>
       </w:r>
       <w:r>
         <w:rPr>
@@ -1923,7 +1922,7 @@
         <w:rPr>
           <w:noProof/>
         </w:rPr>
-        <w:t>13</w:t>
+        <w:t>14</w:t>
       </w:r>
       <w:r>
         <w:rPr>
@@ -1947,7 +1946,7 @@
         <w:rPr>
           <w:noProof/>
         </w:rPr>
-        <w:t>Figure 7 Data Conversion Process</w:t>
+        <w:t>Figure 6 Data Conversion Process</w:t>
       </w:r>
       <w:r>
         <w:rPr>
@@ -1965,7 +1964,7 @@
         <w:rPr>
           <w:noProof/>
         </w:rPr>
-        <w:instrText xml:space="preserve"> PAGEREF _Toc522283928 \h </w:instrText>
+        <w:instrText xml:space="preserve"> PAGEREF _Toc529779264 \h </w:instrText>
       </w:r>
       <w:r>
         <w:rPr>
@@ -2006,7 +2005,7 @@
         <w:rPr>
           <w:noProof/>
         </w:rPr>
-        <w:t>Figure 9 Importing Existing Data and Ontologies</w:t>
+        <w:t>Figure 7 Importing Existing Data and Ontologies</w:t>
       </w:r>
       <w:r>
         <w:rPr>
@@ -2024,7 +2023,7 @@
         <w:rPr>
           <w:noProof/>
         </w:rPr>
-        <w:instrText xml:space="preserve"> PAGEREF _Toc522283929 \h </w:instrText>
+        <w:instrText xml:space="preserve"> PAGEREF _Toc529779265 \h </w:instrText>
       </w:r>
       <w:r>
         <w:rPr>
@@ -2041,7 +2040,7 @@
         <w:rPr>
           <w:noProof/>
         </w:rPr>
-        <w:t>15</w:t>
+        <w:t>16</w:t>
       </w:r>
       <w:r>
         <w:rPr>
@@ -2062,7 +2061,7 @@
       <w:pPr>
         <w:pStyle w:val="Heading1"/>
       </w:pPr>
-      <w:bookmarkStart w:id="0" w:name="_Toc526262601"/>
+      <w:bookmarkStart w:id="0" w:name="_Toc529779241"/>
       <w:r>
         <w:t>Overview</w:t>
       </w:r>
@@ -2530,23 +2529,7 @@
           <w:sz w:val="18"/>
           <w:szCs w:val="18"/>
         </w:rPr>
-        <w:t xml:space="preserve"> </w:t>
-      </w:r>
-      <w:r>
-        <w:rPr>
-          <w:rFonts w:ascii="Arial" w:hAnsi="Arial" w:cs="Arial"/>
-          <w:sz w:val="18"/>
-          <w:szCs w:val="18"/>
-        </w:rPr>
-        <w:t/>
-      </w:r>
-      <w:r>
-        <w:rPr>
-          <w:rFonts w:ascii="Arial" w:hAnsi="Arial" w:cs="Arial"/>
-          <w:sz w:val="18"/>
-          <w:szCs w:val="18"/>
-        </w:rPr>
-        <w:t>A common theme across the pharma industry is to increase data-driven research decisions. To facilitate this trend there is an urgent need for integration of data leading to cross-study analysis.</w:t>
+        <w:t xml:space="preserve"> A common theme across the pharma industry is to increase data-driven research decisions. To facilitate this trend there is an urgent need for integration of data leading to cross-study analysis.</w:t>
       </w:r>
     </w:p>
     <w:p>
@@ -2632,7 +2615,6 @@
           <w:id w:val="1089818018"/>
           <w:citation/>
         </w:sdtPr>
-        <w:sdtEndPr/>
         <w:sdtContent>
           <w:r>
             <w:rPr>
@@ -2955,7 +2937,6 @@
           <w:id w:val="-2013900690"/>
           <w:citation/>
         </w:sdtPr>
-        <w:sdtEndPr/>
         <w:sdtContent>
           <w:r>
             <w:rPr>
@@ -3176,7 +3157,7 @@
       <w:pPr>
         <w:pStyle w:val="Heading1"/>
       </w:pPr>
-      <w:bookmarkStart w:id="1" w:name="_Toc526262602"/>
+      <w:bookmarkStart w:id="1" w:name="_Toc529779242"/>
       <w:r>
         <w:t>Definitions</w:t>
       </w:r>
@@ -3501,6 +3482,14 @@
           <w:szCs w:val="18"/>
         </w:rPr>
         <w:t>Clinical Data Interchange Standards</w:t>
+      </w:r>
+      <w:r>
+        <w:rPr>
+          <w:rFonts w:ascii="Arial" w:hAnsi="Arial" w:cs="Arial"/>
+          <w:sz w:val="18"/>
+          <w:szCs w:val="18"/>
+        </w:rPr>
+        <w:t xml:space="preserve"> Consortium</w:t>
       </w:r>
     </w:p>
     <w:p>
@@ -3850,6 +3839,47 @@
     </w:p>
     <w:p>
       <w:pPr>
+        <w:rPr>
+          <w:rFonts w:ascii="Arial" w:hAnsi="Arial" w:cs="Arial"/>
+          <w:sz w:val="18"/>
+          <w:szCs w:val="18"/>
+        </w:rPr>
+      </w:pPr>
+      <w:r>
+        <w:rPr>
+          <w:rFonts w:ascii="Arial" w:hAnsi="Arial" w:cs="Arial"/>
+          <w:sz w:val="18"/>
+          <w:szCs w:val="18"/>
+        </w:rPr>
+        <w:t>NCI</w:t>
+      </w:r>
+      <w:r>
+        <w:rPr>
+          <w:rFonts w:ascii="Arial" w:hAnsi="Arial" w:cs="Arial"/>
+          <w:sz w:val="18"/>
+          <w:szCs w:val="18"/>
+        </w:rPr>
+        <w:tab/>
+      </w:r>
+      <w:r>
+        <w:rPr>
+          <w:rFonts w:ascii="Arial" w:hAnsi="Arial" w:cs="Arial"/>
+          <w:sz w:val="18"/>
+          <w:szCs w:val="18"/>
+        </w:rPr>
+        <w:tab/>
+      </w:r>
+      <w:r>
+        <w:rPr>
+          <w:rFonts w:ascii="Arial" w:hAnsi="Arial" w:cs="Arial"/>
+          <w:sz w:val="18"/>
+          <w:szCs w:val="18"/>
+        </w:rPr>
+        <w:t>National Cancer Institute</w:t>
+      </w:r>
+    </w:p>
+    <w:p>
+      <w:pPr>
         <w:ind w:left="1440" w:hanging="1440"/>
         <w:rPr>
           <w:rFonts w:ascii="Arial" w:hAnsi="Arial" w:cs="Arial"/>
@@ -3863,24 +3893,7 @@
           <w:sz w:val="18"/>
           <w:szCs w:val="18"/>
         </w:rPr>
-        <w:t xml:space="preserve">Medical Condition: a disease, injury, disorder, or transient physiological state (e.g. pregnancy) that interferes or may interfere with well-being. Medical Conditions explain abnormal clinical observations. </w:t>
-      </w:r>
-    </w:p>
-    <w:p>
-      <w:pPr>
-        <w:rPr>
-          <w:rFonts w:ascii="Arial" w:hAnsi="Arial" w:cs="Arial"/>
-          <w:sz w:val="18"/>
-          <w:szCs w:val="18"/>
-        </w:rPr>
-      </w:pPr>
-      <w:r>
-        <w:rPr>
-          <w:rFonts w:ascii="Arial" w:hAnsi="Arial" w:cs="Arial"/>
-          <w:sz w:val="18"/>
-          <w:szCs w:val="18"/>
-        </w:rPr>
-        <w:t>NCI</w:t>
+        <w:t xml:space="preserve">Observation: </w:t>
       </w:r>
       <w:r>
         <w:rPr>
@@ -3896,6 +3909,31 @@
           <w:sz w:val="18"/>
           <w:szCs w:val="18"/>
         </w:rPr>
+        <w:t xml:space="preserve">A measure of the physical, physiological, or psychological state of an individual (also known as a clinical observation. </w:t>
+      </w:r>
+    </w:p>
+    <w:p>
+      <w:pPr>
+        <w:rPr>
+          <w:rFonts w:ascii="Arial" w:hAnsi="Arial" w:cs="Arial"/>
+          <w:sz w:val="18"/>
+          <w:szCs w:val="18"/>
+        </w:rPr>
+      </w:pPr>
+      <w:r>
+        <w:rPr>
+          <w:rFonts w:ascii="Arial" w:hAnsi="Arial" w:cs="Arial"/>
+          <w:sz w:val="18"/>
+          <w:szCs w:val="18"/>
+        </w:rPr>
+        <w:t>ODM</w:t>
+      </w:r>
+      <w:r>
+        <w:rPr>
+          <w:rFonts w:ascii="Arial" w:hAnsi="Arial" w:cs="Arial"/>
+          <w:sz w:val="18"/>
+          <w:szCs w:val="18"/>
+        </w:rPr>
         <w:tab/>
       </w:r>
       <w:r>
@@ -3904,32 +3942,6 @@
           <w:sz w:val="18"/>
           <w:szCs w:val="18"/>
         </w:rPr>
-        <w:t>National Cancer Institute</w:t>
-      </w:r>
-    </w:p>
-    <w:p>
-      <w:pPr>
-        <w:ind w:left="1440" w:hanging="1440"/>
-        <w:rPr>
-          <w:rFonts w:ascii="Arial" w:hAnsi="Arial" w:cs="Arial"/>
-          <w:sz w:val="18"/>
-          <w:szCs w:val="18"/>
-        </w:rPr>
-      </w:pPr>
-      <w:r>
-        <w:rPr>
-          <w:rFonts w:ascii="Arial" w:hAnsi="Arial" w:cs="Arial"/>
-          <w:sz w:val="18"/>
-          <w:szCs w:val="18"/>
-        </w:rPr>
-        <w:t xml:space="preserve">Observation: </w:t>
-      </w:r>
-      <w:r>
-        <w:rPr>
-          <w:rFonts w:ascii="Arial" w:hAnsi="Arial" w:cs="Arial"/>
-          <w:sz w:val="18"/>
-          <w:szCs w:val="18"/>
-        </w:rPr>
         <w:tab/>
       </w:r>
       <w:r>
@@ -3938,24 +3950,24 @@
           <w:sz w:val="18"/>
           <w:szCs w:val="18"/>
         </w:rPr>
-        <w:t xml:space="preserve">A measure of the physical, physiological, or psychological state of an individual (also known as a clinical observation. </w:t>
-      </w:r>
-    </w:p>
-    <w:p>
-      <w:pPr>
-        <w:rPr>
-          <w:rFonts w:ascii="Arial" w:hAnsi="Arial" w:cs="Arial"/>
-          <w:sz w:val="18"/>
-          <w:szCs w:val="18"/>
-        </w:rPr>
-      </w:pPr>
-      <w:r>
-        <w:rPr>
-          <w:rFonts w:ascii="Arial" w:hAnsi="Arial" w:cs="Arial"/>
-          <w:sz w:val="18"/>
-          <w:szCs w:val="18"/>
-        </w:rPr>
-        <w:t>ODM</w:t>
+        <w:t>Operational Data Model</w:t>
+      </w:r>
+    </w:p>
+    <w:p>
+      <w:pPr>
+        <w:rPr>
+          <w:rFonts w:ascii="Arial" w:hAnsi="Arial" w:cs="Arial"/>
+          <w:sz w:val="18"/>
+          <w:szCs w:val="18"/>
+        </w:rPr>
+      </w:pPr>
+      <w:r>
+        <w:rPr>
+          <w:rFonts w:ascii="Arial" w:hAnsi="Arial" w:cs="Arial"/>
+          <w:sz w:val="18"/>
+          <w:szCs w:val="18"/>
+        </w:rPr>
+        <w:t>OWL</w:t>
       </w:r>
       <w:r>
         <w:rPr>
@@ -3979,24 +3991,24 @@
           <w:sz w:val="18"/>
           <w:szCs w:val="18"/>
         </w:rPr>
-        <w:t>Operational Data Model</w:t>
-      </w:r>
-    </w:p>
-    <w:p>
-      <w:pPr>
-        <w:rPr>
-          <w:rFonts w:ascii="Arial" w:hAnsi="Arial" w:cs="Arial"/>
-          <w:sz w:val="18"/>
-          <w:szCs w:val="18"/>
-        </w:rPr>
-      </w:pPr>
-      <w:r>
-        <w:rPr>
-          <w:rFonts w:ascii="Arial" w:hAnsi="Arial" w:cs="Arial"/>
-          <w:sz w:val="18"/>
-          <w:szCs w:val="18"/>
-        </w:rPr>
-        <w:t>OWL</w:t>
+        <w:t>Web Ontology Language</w:t>
+      </w:r>
+    </w:p>
+    <w:p>
+      <w:pPr>
+        <w:rPr>
+          <w:rFonts w:ascii="Arial" w:hAnsi="Arial" w:cs="Arial"/>
+          <w:sz w:val="18"/>
+          <w:szCs w:val="18"/>
+        </w:rPr>
+      </w:pPr>
+      <w:r>
+        <w:rPr>
+          <w:rFonts w:ascii="Arial" w:hAnsi="Arial" w:cs="Arial"/>
+          <w:sz w:val="18"/>
+          <w:szCs w:val="18"/>
+        </w:rPr>
+        <w:t>RDF</w:t>
       </w:r>
       <w:r>
         <w:rPr>
@@ -4020,24 +4032,24 @@
           <w:sz w:val="18"/>
           <w:szCs w:val="18"/>
         </w:rPr>
-        <w:t>Web Ontology Language</w:t>
-      </w:r>
-    </w:p>
-    <w:p>
-      <w:pPr>
-        <w:rPr>
-          <w:rFonts w:ascii="Arial" w:hAnsi="Arial" w:cs="Arial"/>
-          <w:sz w:val="18"/>
-          <w:szCs w:val="18"/>
-        </w:rPr>
-      </w:pPr>
-      <w:r>
-        <w:rPr>
-          <w:rFonts w:ascii="Arial" w:hAnsi="Arial" w:cs="Arial"/>
-          <w:sz w:val="18"/>
-          <w:szCs w:val="18"/>
-        </w:rPr>
-        <w:t>RDF</w:t>
+        <w:t>Resource Description Framework</w:t>
+      </w:r>
+    </w:p>
+    <w:p>
+      <w:pPr>
+        <w:rPr>
+          <w:rFonts w:ascii="Arial" w:hAnsi="Arial" w:cs="Arial"/>
+          <w:sz w:val="18"/>
+          <w:szCs w:val="18"/>
+        </w:rPr>
+      </w:pPr>
+      <w:r>
+        <w:rPr>
+          <w:rFonts w:ascii="Arial" w:hAnsi="Arial" w:cs="Arial"/>
+          <w:sz w:val="18"/>
+          <w:szCs w:val="18"/>
+        </w:rPr>
+        <w:t>RIM</w:t>
       </w:r>
       <w:r>
         <w:rPr>
@@ -4061,24 +4073,24 @@
           <w:sz w:val="18"/>
           <w:szCs w:val="18"/>
         </w:rPr>
-        <w:t>Resource Description Framework</w:t>
-      </w:r>
-    </w:p>
-    <w:p>
-      <w:pPr>
-        <w:rPr>
-          <w:rFonts w:ascii="Arial" w:hAnsi="Arial" w:cs="Arial"/>
-          <w:sz w:val="18"/>
-          <w:szCs w:val="18"/>
-        </w:rPr>
-      </w:pPr>
-      <w:r>
-        <w:rPr>
-          <w:rFonts w:ascii="Arial" w:hAnsi="Arial" w:cs="Arial"/>
-          <w:sz w:val="18"/>
-          <w:szCs w:val="18"/>
-        </w:rPr>
-        <w:t>RIM</w:t>
+        <w:t>Reference Information Model</w:t>
+      </w:r>
+    </w:p>
+    <w:p>
+      <w:pPr>
+        <w:rPr>
+          <w:rFonts w:ascii="Arial" w:hAnsi="Arial" w:cs="Arial"/>
+          <w:sz w:val="18"/>
+          <w:szCs w:val="18"/>
+        </w:rPr>
+      </w:pPr>
+      <w:r>
+        <w:rPr>
+          <w:rFonts w:ascii="Arial" w:hAnsi="Arial" w:cs="Arial"/>
+          <w:sz w:val="18"/>
+          <w:szCs w:val="18"/>
+        </w:rPr>
+        <w:t>SDTM</w:t>
       </w:r>
       <w:r>
         <w:rPr>
@@ -4102,24 +4114,24 @@
           <w:sz w:val="18"/>
           <w:szCs w:val="18"/>
         </w:rPr>
-        <w:t>Reference Information Model</w:t>
-      </w:r>
-    </w:p>
-    <w:p>
-      <w:pPr>
-        <w:rPr>
-          <w:rFonts w:ascii="Arial" w:hAnsi="Arial" w:cs="Arial"/>
-          <w:sz w:val="18"/>
-          <w:szCs w:val="18"/>
-        </w:rPr>
-      </w:pPr>
-      <w:r>
-        <w:rPr>
-          <w:rFonts w:ascii="Arial" w:hAnsi="Arial" w:cs="Arial"/>
-          <w:sz w:val="18"/>
-          <w:szCs w:val="18"/>
-        </w:rPr>
-        <w:t>SDTM</w:t>
+        <w:t>Study Data Tabulation Model</w:t>
+      </w:r>
+    </w:p>
+    <w:p>
+      <w:pPr>
+        <w:rPr>
+          <w:rFonts w:ascii="Arial" w:hAnsi="Arial" w:cs="Arial"/>
+          <w:sz w:val="18"/>
+          <w:szCs w:val="18"/>
+        </w:rPr>
+      </w:pPr>
+      <w:r>
+        <w:rPr>
+          <w:rFonts w:ascii="Arial" w:hAnsi="Arial" w:cs="Arial"/>
+          <w:sz w:val="18"/>
+          <w:szCs w:val="18"/>
+        </w:rPr>
+        <w:t>SPIN</w:t>
       </w:r>
       <w:r>
         <w:rPr>
@@ -4143,24 +4155,24 @@
           <w:sz w:val="18"/>
           <w:szCs w:val="18"/>
         </w:rPr>
-        <w:t>Study Data Tabulation Model</w:t>
-      </w:r>
-    </w:p>
-    <w:p>
-      <w:pPr>
-        <w:rPr>
-          <w:rFonts w:ascii="Arial" w:hAnsi="Arial" w:cs="Arial"/>
-          <w:sz w:val="18"/>
-          <w:szCs w:val="18"/>
-        </w:rPr>
-      </w:pPr>
-      <w:r>
-        <w:rPr>
-          <w:rFonts w:ascii="Arial" w:hAnsi="Arial" w:cs="Arial"/>
-          <w:sz w:val="18"/>
-          <w:szCs w:val="18"/>
-        </w:rPr>
-        <w:t>SPIN</w:t>
+        <w:t>SPARQL Inference Notation</w:t>
+      </w:r>
+    </w:p>
+    <w:p>
+      <w:pPr>
+        <w:rPr>
+          <w:rFonts w:ascii="Arial" w:hAnsi="Arial" w:cs="Arial"/>
+          <w:sz w:val="18"/>
+          <w:szCs w:val="18"/>
+        </w:rPr>
+      </w:pPr>
+      <w:r>
+        <w:rPr>
+          <w:rFonts w:ascii="Arial" w:hAnsi="Arial" w:cs="Arial"/>
+          <w:sz w:val="18"/>
+          <w:szCs w:val="18"/>
+        </w:rPr>
+        <w:t>TTL</w:t>
       </w:r>
       <w:r>
         <w:rPr>
@@ -4184,24 +4196,33 @@
           <w:sz w:val="18"/>
           <w:szCs w:val="18"/>
         </w:rPr>
-        <w:t>SPARQL Inference Notation</w:t>
-      </w:r>
-    </w:p>
-    <w:p>
-      <w:pPr>
-        <w:rPr>
-          <w:rFonts w:ascii="Arial" w:hAnsi="Arial" w:cs="Arial"/>
-          <w:sz w:val="18"/>
-          <w:szCs w:val="18"/>
-        </w:rPr>
-      </w:pPr>
-      <w:r>
-        <w:rPr>
-          <w:rFonts w:ascii="Arial" w:hAnsi="Arial" w:cs="Arial"/>
-          <w:sz w:val="18"/>
-          <w:szCs w:val="18"/>
-        </w:rPr>
-        <w:t>TTL</w:t>
+        <w:t xml:space="preserve">Terse Triple Language (Turtle) </w:t>
+      </w:r>
+      <w:r>
+        <w:rPr>
+          <w:rStyle w:val="Hyperlink"/>
+          <w:rFonts w:ascii="Arial" w:hAnsi="Arial" w:cs="Arial"/>
+          <w:sz w:val="18"/>
+          <w:szCs w:val="18"/>
+        </w:rPr>
+        <w:t>https://www.w3.org/TeamSubmission/turtle/</w:t>
+      </w:r>
+    </w:p>
+    <w:p>
+      <w:pPr>
+        <w:rPr>
+          <w:rFonts w:ascii="Arial" w:hAnsi="Arial" w:cs="Arial"/>
+          <w:sz w:val="18"/>
+          <w:szCs w:val="18"/>
+        </w:rPr>
+      </w:pPr>
+      <w:r>
+        <w:rPr>
+          <w:rFonts w:ascii="Arial" w:hAnsi="Arial" w:cs="Arial"/>
+          <w:sz w:val="18"/>
+          <w:szCs w:val="18"/>
+        </w:rPr>
+        <w:t>URI</w:t>
       </w:r>
       <w:r>
         <w:rPr>
@@ -4225,33 +4246,32 @@
           <w:sz w:val="18"/>
           <w:szCs w:val="18"/>
         </w:rPr>
-        <w:t xml:space="preserve">Terse Triple Language (Turtle) </w:t>
-      </w:r>
-      <w:r>
-        <w:rPr>
-          <w:rStyle w:val="Hyperlink"/>
-          <w:rFonts w:ascii="Arial" w:hAnsi="Arial" w:cs="Arial"/>
-          <w:sz w:val="18"/>
-          <w:szCs w:val="18"/>
-        </w:rPr>
-        <w:t>https://www.w3.org/TeamSubmission/turtle/</w:t>
-      </w:r>
-    </w:p>
-    <w:p>
-      <w:pPr>
-        <w:rPr>
-          <w:rFonts w:ascii="Arial" w:hAnsi="Arial" w:cs="Arial"/>
-          <w:sz w:val="18"/>
-          <w:szCs w:val="18"/>
-        </w:rPr>
-      </w:pPr>
-      <w:r>
-        <w:rPr>
-          <w:rFonts w:ascii="Arial" w:hAnsi="Arial" w:cs="Arial"/>
-          <w:sz w:val="18"/>
-          <w:szCs w:val="18"/>
-        </w:rPr>
-        <w:t>URI</w:t>
+        <w:t>Unique Resource I</w:t>
+      </w:r>
+      <w:r>
+        <w:rPr>
+          <w:rFonts w:ascii="Arial" w:hAnsi="Arial" w:cs="Arial"/>
+          <w:sz w:val="18"/>
+          <w:szCs w:val="18"/>
+        </w:rPr>
+        <w:t xml:space="preserve">dentifier </w:t>
+      </w:r>
+    </w:p>
+    <w:p>
+      <w:pPr>
+        <w:rPr>
+          <w:rFonts w:ascii="Arial" w:hAnsi="Arial" w:cs="Arial"/>
+          <w:sz w:val="18"/>
+          <w:szCs w:val="18"/>
+        </w:rPr>
+      </w:pPr>
+      <w:r>
+        <w:rPr>
+          <w:rFonts w:ascii="Arial" w:hAnsi="Arial" w:cs="Arial"/>
+          <w:sz w:val="18"/>
+          <w:szCs w:val="18"/>
+        </w:rPr>
+        <w:t>VS</w:t>
       </w:r>
       <w:r>
         <w:rPr>
@@ -4275,32 +4295,24 @@
           <w:sz w:val="18"/>
           <w:szCs w:val="18"/>
         </w:rPr>
-        <w:t>Unique Resource I</w:t>
-      </w:r>
-      <w:r>
-        <w:rPr>
-          <w:rFonts w:ascii="Arial" w:hAnsi="Arial" w:cs="Arial"/>
-          <w:sz w:val="18"/>
-          <w:szCs w:val="18"/>
-        </w:rPr>
-        <w:t xml:space="preserve">dentifier </w:t>
-      </w:r>
-    </w:p>
-    <w:p>
-      <w:pPr>
-        <w:rPr>
-          <w:rFonts w:ascii="Arial" w:hAnsi="Arial" w:cs="Arial"/>
-          <w:sz w:val="18"/>
-          <w:szCs w:val="18"/>
-        </w:rPr>
-      </w:pPr>
-      <w:r>
-        <w:rPr>
-          <w:rFonts w:ascii="Arial" w:hAnsi="Arial" w:cs="Arial"/>
-          <w:sz w:val="18"/>
-          <w:szCs w:val="18"/>
-        </w:rPr>
-        <w:t>VS</w:t>
+        <w:t>Vital Signs Domain</w:t>
+      </w:r>
+    </w:p>
+    <w:p>
+      <w:pPr>
+        <w:rPr>
+          <w:rFonts w:ascii="Arial" w:hAnsi="Arial" w:cs="Arial"/>
+          <w:sz w:val="18"/>
+          <w:szCs w:val="18"/>
+        </w:rPr>
+      </w:pPr>
+      <w:r>
+        <w:rPr>
+          <w:rFonts w:ascii="Arial" w:hAnsi="Arial" w:cs="Arial"/>
+          <w:sz w:val="18"/>
+          <w:szCs w:val="18"/>
+        </w:rPr>
+        <w:t>W3C</w:t>
       </w:r>
       <w:r>
         <w:rPr>
@@ -4324,47 +4336,6 @@
           <w:sz w:val="18"/>
           <w:szCs w:val="18"/>
         </w:rPr>
-        <w:t>Vital Signs Domain</w:t>
-      </w:r>
-    </w:p>
-    <w:p>
-      <w:pPr>
-        <w:rPr>
-          <w:rFonts w:ascii="Arial" w:hAnsi="Arial" w:cs="Arial"/>
-          <w:sz w:val="18"/>
-          <w:szCs w:val="18"/>
-        </w:rPr>
-      </w:pPr>
-      <w:r>
-        <w:rPr>
-          <w:rFonts w:ascii="Arial" w:hAnsi="Arial" w:cs="Arial"/>
-          <w:sz w:val="18"/>
-          <w:szCs w:val="18"/>
-        </w:rPr>
-        <w:t>W3C</w:t>
-      </w:r>
-      <w:r>
-        <w:rPr>
-          <w:rFonts w:ascii="Arial" w:hAnsi="Arial" w:cs="Arial"/>
-          <w:sz w:val="18"/>
-          <w:szCs w:val="18"/>
-        </w:rPr>
-        <w:tab/>
-      </w:r>
-      <w:r>
-        <w:rPr>
-          <w:rFonts w:ascii="Arial" w:hAnsi="Arial" w:cs="Arial"/>
-          <w:sz w:val="18"/>
-          <w:szCs w:val="18"/>
-        </w:rPr>
-        <w:tab/>
-      </w:r>
-      <w:r>
-        <w:rPr>
-          <w:rFonts w:ascii="Arial" w:hAnsi="Arial" w:cs="Arial"/>
-          <w:sz w:val="18"/>
-          <w:szCs w:val="18"/>
-        </w:rPr>
         <w:t>World Wide Web Consortium</w:t>
       </w:r>
     </w:p>
@@ -4372,7 +4343,7 @@
       <w:pPr>
         <w:pStyle w:val="Heading1"/>
       </w:pPr>
-      <w:bookmarkStart w:id="2" w:name="_Toc526262603"/>
+      <w:bookmarkStart w:id="2" w:name="_Toc529779243"/>
       <w:r>
         <w:t>Introduction</w:t>
       </w:r>
@@ -4380,32 +4351,52 @@
     </w:p>
     <w:p>
       <w:pPr>
-        <w:pStyle w:val="PaperBody"/>
-        <w:widowControl/>
-        <w:spacing w:before="0"/>
         <w:jc w:val="both"/>
         <w:rPr>
           <w:rFonts w:ascii="Arial" w:hAnsi="Arial" w:cs="Arial"/>
-          <w:szCs w:val="18"/>
-        </w:rPr>
-      </w:pPr>
-    </w:p>
-    <w:p>
-      <w:pPr>
-        <w:jc w:val="both"/>
-        <w:rPr>
-          <w:rFonts w:ascii="Arial" w:hAnsi="Arial" w:cs="Arial"/>
-          <w:sz w:val="18"/>
-          <w:szCs w:val="18"/>
-        </w:rPr>
-      </w:pPr>
-      <w:r>
-        <w:rPr>
-          <w:rFonts w:ascii="Arial" w:hAnsi="Arial" w:cs="Arial"/>
-          <w:sz w:val="18"/>
-          <w:szCs w:val="18"/>
-        </w:rPr>
-        <w:t xml:space="preserve">In 2000, CDISC began development of the SDTM </w:t>
+          <w:sz w:val="18"/>
+          <w:szCs w:val="18"/>
+        </w:rPr>
+      </w:pPr>
+      <w:r>
+        <w:rPr>
+          <w:rFonts w:ascii="Arial" w:hAnsi="Arial" w:cs="Arial"/>
+          <w:sz w:val="18"/>
+          <w:szCs w:val="18"/>
+        </w:rPr>
+        <w:t>CDISC began working on stand</w:t>
+      </w:r>
+      <w:r>
+        <w:rPr>
+          <w:rFonts w:ascii="Arial" w:hAnsi="Arial" w:cs="Arial"/>
+          <w:sz w:val="18"/>
+          <w:szCs w:val="18"/>
+        </w:rPr>
+        <w:t>a</w:t>
+      </w:r>
+      <w:r>
+        <w:rPr>
+          <w:rFonts w:ascii="Arial" w:hAnsi="Arial" w:cs="Arial"/>
+          <w:sz w:val="18"/>
+          <w:szCs w:val="18"/>
+        </w:rPr>
+        <w:t xml:space="preserve">rds </w:t>
+      </w:r>
+      <w:r>
+        <w:rPr>
+          <w:rFonts w:ascii="Arial" w:hAnsi="Arial" w:cs="Arial"/>
+          <w:sz w:val="18"/>
+          <w:szCs w:val="18"/>
+        </w:rPr>
+        <w:t>in 1997, with the Submission Data Standards (SDS) team initializing development of</w:t>
+      </w:r>
+      <w:r>
+        <w:rPr>
+          <w:rFonts w:ascii="Arial" w:hAnsi="Arial" w:cs="Arial"/>
+          <w:sz w:val="18"/>
+          <w:szCs w:val="18"/>
+        </w:rPr>
+        <w:t xml:space="preserve"> SDTM </w:t>
       </w:r>
       <w:r>
         <w:rPr>
@@ -4414,6 +4405,14 @@
           <w:szCs w:val="18"/>
         </w:rPr>
         <w:t>as the standard for clinical trials data exchange</w:t>
+      </w:r>
+      <w:r>
+        <w:rPr>
+          <w:rFonts w:ascii="Arial" w:hAnsi="Arial" w:cs="Arial"/>
+          <w:sz w:val="18"/>
+          <w:szCs w:val="18"/>
+        </w:rPr>
+        <w:t xml:space="preserve"> in 1999</w:t>
       </w:r>
       <w:r>
         <w:rPr>
@@ -4463,7 +4462,6 @@
           <w:id w:val="-491869282"/>
           <w:citation/>
         </w:sdtPr>
-        <w:sdtEndPr/>
         <w:sdtContent>
           <w:r>
             <w:fldChar w:fldCharType="begin"/>
@@ -4787,7 +4785,6 @@
           <w:id w:val="1577328811"/>
           <w:citation/>
         </w:sdtPr>
-        <w:sdtEndPr/>
         <w:sdtContent>
           <w:r>
             <w:rPr>
@@ -4910,7 +4907,7 @@
       <w:pPr>
         <w:pStyle w:val="Heading1"/>
       </w:pPr>
-      <w:bookmarkStart w:id="3" w:name="_Toc526262604"/>
+      <w:bookmarkStart w:id="3" w:name="_Toc529779244"/>
       <w:r>
         <w:t xml:space="preserve">The Case For </w:t>
       </w:r>
@@ -6259,24 +6256,6 @@
           <w:sz w:val="18"/>
           <w:szCs w:val="18"/>
         </w:rPr>
-        <w:br w:type="page"/>
-      </w:r>
-    </w:p>
-    <w:p>
-      <w:pPr>
-        <w:jc w:val="both"/>
-        <w:rPr>
-          <w:rFonts w:ascii="Arial" w:hAnsi="Arial" w:cs="Arial"/>
-          <w:sz w:val="18"/>
-          <w:szCs w:val="18"/>
-        </w:rPr>
-      </w:pPr>
-      <w:r>
-        <w:rPr>
-          <w:rFonts w:ascii="Arial" w:hAnsi="Arial" w:cs="Arial"/>
-          <w:sz w:val="18"/>
-          <w:szCs w:val="18"/>
-        </w:rPr>
         <w:t xml:space="preserve">One approach to linking data in this way uses the RDF standard, developed by </w:t>
       </w:r>
       <w:r>
@@ -6568,7 +6547,7 @@
         <w:pStyle w:val="Caption"/>
         <w:keepNext/>
       </w:pPr>
-      <w:bookmarkStart w:id="4" w:name="_Toc522283923"/>
+      <w:bookmarkStart w:id="4" w:name="_Toc529779259"/>
       <w:r>
         <w:t xml:space="preserve">Figure </w:t>
       </w:r>
@@ -6879,9 +6858,10 @@
     </w:p>
     <w:p>
       <w:pPr>
+        <w:spacing w:before="480" w:after="0"/>
         <w:jc w:val="both"/>
       </w:pPr>
-      <w:bookmarkStart w:id="5" w:name="_Toc526262605"/>
+      <w:bookmarkStart w:id="5" w:name="_Toc529779245"/>
       <w:r>
         <w:rPr>
           <w:rStyle w:val="Heading2Char"/>
@@ -7011,7 +6991,23 @@
           <w:sz w:val="18"/>
           <w:szCs w:val="18"/>
         </w:rPr>
-        <w:t xml:space="preserve">There are multiple reasons for the historically slow adoption. One is perceived complexity. The simple concept of Subject-Predicate-Object triples quickly builds into complex graphs, ontologies, and rules that can be difficult for newcomers to understand due to a lack of user-friendly tools for graph visualization and navigation.  The complexity can made be invisible to end users by </w:t>
+        <w:t xml:space="preserve">There are multiple reasons for the historically slow adoption. One is perceived complexity. The simple concept of Subject-Predicate-Object triples quickly builds into complex graphs, ontologies, and rules that can be difficult for newcomers to understand due to a lack of user-friendly tools for graph visualization and navigation.  The complexity can </w:t>
+      </w:r>
+      <w:r>
+        <w:rPr>
+          <w:rFonts w:ascii="Arial" w:hAnsi="Arial" w:cs="Arial"/>
+          <w:sz w:val="18"/>
+          <w:szCs w:val="18"/>
+        </w:rPr>
+        <w:t xml:space="preserve">be </w:t>
+      </w:r>
+      <w:r>
+        <w:rPr>
+          <w:rFonts w:ascii="Arial" w:hAnsi="Arial" w:cs="Arial"/>
+          <w:sz w:val="18"/>
+          <w:szCs w:val="18"/>
+        </w:rPr>
+        <w:t xml:space="preserve">made invisible to end users by </w:t>
       </w:r>
       <w:r>
         <w:rPr>
@@ -7246,7 +7242,7 @@
           <w:sz w:val="18"/>
           <w:szCs w:val="18"/>
         </w:rPr>
-        <w:t xml:space="preserve"> , Shapes Constraint Language (SHACL)</w:t>
+        <w:t>, Shapes Constraint Language (SHACL)</w:t>
       </w:r>
       <w:r>
         <w:rPr>
@@ -7601,7 +7597,6 @@
           <w:id w:val="-1896652544"/>
           <w:citation/>
         </w:sdtPr>
-        <w:sdtEndPr/>
         <w:sdtContent>
           <w:r>
             <w:rPr>
@@ -7741,7 +7736,6 @@
           <w:szCs w:val="18"/>
         </w:rPr>
       </w:pPr>
-      <w:bookmarkStart w:id="6" w:name="_Toc522283924"/>
       <w:r>
         <w:br w:type="page"/>
       </w:r>
@@ -7753,6 +7747,7 @@
           <w:rFonts w:ascii="Arial" w:hAnsi="Arial" w:cs="Arial"/>
         </w:rPr>
       </w:pPr>
+      <w:bookmarkStart w:id="6" w:name="_Toc529779260"/>
       <w:r>
         <w:t xml:space="preserve">Figure </w:t>
       </w:r>
@@ -7871,11 +7866,13 @@
       <w:pPr>
         <w:pStyle w:val="Heading1"/>
       </w:pPr>
-      <w:bookmarkStart w:id="7" w:name="_Toc526262606"/>
+      <w:bookmarkStart w:id="7" w:name="_Toc529779246"/>
       <w:r>
         <w:t>Rationale</w:t>
       </w:r>
+      <w:bookmarkStart w:id="8" w:name="_GoBack"/>
       <w:bookmarkEnd w:id="7"/>
+      <w:bookmarkEnd w:id="8"/>
     </w:p>
     <w:p>
       <w:pPr>
@@ -7962,7 +7959,6 @@
           <w:id w:val="850229212"/>
           <w:citation/>
         </w:sdtPr>
-        <w:sdtEndPr/>
         <w:sdtContent>
           <w:r>
             <w:rPr>
@@ -8091,7 +8087,6 @@
           <w:id w:val="-1877622407"/>
           <w:citation/>
         </w:sdtPr>
-        <w:sdtEndPr/>
         <w:sdtContent>
           <w:r>
             <w:rPr>
@@ -8263,7 +8258,7 @@
           <w:rFonts w:ascii="Arial" w:hAnsi="Arial" w:cs="Arial"/>
         </w:rPr>
       </w:pPr>
-      <w:bookmarkStart w:id="8" w:name="_Toc522283925"/>
+      <w:bookmarkStart w:id="9" w:name="_Toc529779261"/>
       <w:r>
         <w:t xml:space="preserve">Figure </w:t>
       </w:r>
@@ -8300,7 +8295,7 @@
       <w:r>
         <w:t xml:space="preserve"> Evolution of the SDTIMG and Supporting Implementation Guidelines on a Domain-Level Perspective</w:t>
       </w:r>
-      <w:bookmarkEnd w:id="8"/>
+      <w:bookmarkEnd w:id="9"/>
     </w:p>
     <w:p>
       <w:pPr>
@@ -8415,7 +8410,6 @@
           <w:id w:val="918748370"/>
           <w:citation/>
         </w:sdtPr>
-        <w:sdtEndPr/>
         <w:sdtContent>
           <w:r>
             <w:rPr>
@@ -8496,7 +8490,7 @@
       <w:pPr>
         <w:pStyle w:val="Caption"/>
       </w:pPr>
-      <w:bookmarkStart w:id="9" w:name="_Toc522283926"/>
+      <w:bookmarkStart w:id="10" w:name="_Toc529779262"/>
       <w:r>
         <w:t xml:space="preserve">Figure </w:t>
       </w:r>
@@ -8542,7 +8536,7 @@
         </w:rPr>
         <w:footnoteReference w:id="11"/>
       </w:r>
-      <w:bookmarkEnd w:id="9"/>
+      <w:bookmarkEnd w:id="10"/>
     </w:p>
     <w:p>
       <w:pPr>
@@ -9081,11 +9075,11 @@
           <w:szCs w:val="18"/>
         </w:rPr>
       </w:pPr>
-      <w:bookmarkStart w:id="10" w:name="_Toc526262607"/>
+      <w:bookmarkStart w:id="11" w:name="_Toc529779247"/>
       <w:r>
         <w:t>Project Deliverables</w:t>
       </w:r>
-      <w:bookmarkEnd w:id="10"/>
+      <w:bookmarkEnd w:id="11"/>
     </w:p>
     <w:p>
       <w:pPr>
@@ -9419,11 +9413,11 @@
       <w:pPr>
         <w:pStyle w:val="Heading1"/>
       </w:pPr>
-      <w:bookmarkStart w:id="11" w:name="_Toc526262608"/>
+      <w:bookmarkStart w:id="12" w:name="_Toc529779248"/>
       <w:r>
         <w:t>Linked Data as the Solution</w:t>
       </w:r>
-      <w:bookmarkEnd w:id="11"/>
+      <w:bookmarkEnd w:id="12"/>
     </w:p>
     <w:p>
       <w:pPr>
@@ -9804,7 +9798,7 @@
       <w:pPr>
         <w:pStyle w:val="Heading2"/>
       </w:pPr>
-      <w:bookmarkStart w:id="12" w:name="_Toc526262609"/>
+      <w:bookmarkStart w:id="13" w:name="_Toc529779249"/>
       <w:r>
         <w:t xml:space="preserve">The </w:t>
       </w:r>
@@ -9823,7 +9817,7 @@
       <w:r>
         <w:t>ntology</w:t>
       </w:r>
-      <w:bookmarkEnd w:id="12"/>
+      <w:bookmarkEnd w:id="13"/>
     </w:p>
     <w:p>
       <w:pPr>
@@ -10608,12 +10602,12 @@
         <w:t xml:space="preserve"> It includes links to external data sources such as controlled terminologies and SDTM schemas allowing the extraction of instance data into highly-compliant SDTM domains. </w:t>
       </w:r>
     </w:p>
-    <w:bookmarkStart w:id="13" w:name="_Ref522189889"/>
-    <w:bookmarkStart w:id="14" w:name="_Toc522283927"/>
     <w:p>
       <w:pPr>
         <w:pStyle w:val="Caption"/>
       </w:pPr>
+      <w:bookmarkStart w:id="14" w:name="_Ref522189889"/>
+      <w:bookmarkStart w:id="15" w:name="_Toc529779263"/>
       <w:r>
         <w:rPr>
           <w:noProof/>
@@ -10783,7 +10777,7 @@
                                     </pic:cNvPicPr>
                                   </pic:nvPicPr>
                                   <pic:blipFill>
-                                    <a:blip r:embed="rId18">
+                                    <a:blip r:embed="rId17">
                                       <a:extLst>
                                         <a:ext uri="{28A0092B-C50C-407E-A947-70E740481C1C}">
                                           <a14:useLocalDpi xmlns:a14="http://schemas.microsoft.com/office/drawing/2010/main" val="0"/>
@@ -10853,21 +10847,21 @@
         </w:rPr>
         <w:fldChar w:fldCharType="end"/>
       </w:r>
-      <w:bookmarkEnd w:id="13"/>
+      <w:bookmarkEnd w:id="14"/>
       <w:r>
         <w:t xml:space="preserve"> Mini Study Ontology</w:t>
       </w:r>
-      <w:bookmarkEnd w:id="14"/>
+      <w:bookmarkEnd w:id="15"/>
     </w:p>
     <w:p>
       <w:pPr>
         <w:pStyle w:val="Heading2"/>
       </w:pPr>
-      <w:bookmarkStart w:id="15" w:name="_Toc526262610"/>
+      <w:bookmarkStart w:id="16" w:name="_Toc529779250"/>
       <w:r>
         <w:t>Instance Data Conversion</w:t>
       </w:r>
-      <w:bookmarkEnd w:id="15"/>
+      <w:bookmarkEnd w:id="16"/>
     </w:p>
     <w:p>
       <w:pPr>
@@ -11013,7 +11007,7 @@
         <w:pStyle w:val="Caption"/>
         <w:keepNext/>
       </w:pPr>
-      <w:bookmarkStart w:id="16" w:name="_Toc522283928"/>
+      <w:bookmarkStart w:id="17" w:name="_Toc529779264"/>
       <w:r>
         <w:rPr>
           <w:rFonts w:ascii="Arial" w:hAnsi="Arial" w:cs="Arial"/>
@@ -11054,7 +11048,7 @@
                     </pic:cNvPicPr>
                   </pic:nvPicPr>
                   <pic:blipFill>
-                    <a:blip r:embed="rId19" cstate="print">
+                    <a:blip r:embed="rId18" cstate="print">
                       <a:extLst>
                         <a:ext uri="{28A0092B-C50C-407E-A947-70E740481C1C}">
                           <a14:useLocalDpi xmlns:a14="http://schemas.microsoft.com/office/drawing/2010/main" val="0"/>
@@ -11094,25 +11088,18 @@
       <w:r>
         <w:t xml:space="preserve">Figure </w:t>
       </w:r>
-      <w:r>
-        <w:fldChar w:fldCharType="begin"/>
-      </w:r>
-      <w:r>
-        <w:instrText xml:space="preserve"> SEQ Figure \* ARABIC </w:instrText>
-      </w:r>
-      <w:r>
-        <w:fldChar w:fldCharType="separate"/>
-      </w:r>
-      <w:r>
-        <w:t>7</w:t>
-      </w:r>
-      <w:r>
-        <w:fldChar w:fldCharType="end"/>
-      </w:r>
+      <w:fldSimple w:instr=" SEQ Figure \* ARABIC ">
+        <w:r>
+          <w:rPr>
+            <w:noProof/>
+          </w:rPr>
+          <w:t>6</w:t>
+        </w:r>
+      </w:fldSimple>
       <w:r>
         <w:t xml:space="preserve"> Data Conversion Process</w:t>
       </w:r>
-      <w:bookmarkEnd w:id="16"/>
+      <w:bookmarkEnd w:id="17"/>
     </w:p>
     <w:p>
       <w:pPr>
@@ -11124,7 +11111,7 @@
           <w:color w:val="auto"/>
         </w:rPr>
       </w:pPr>
-      <w:bookmarkStart w:id="17" w:name="_Ref490573938"/>
+      <w:bookmarkStart w:id="18" w:name="_Ref490573938"/>
     </w:p>
     <w:p>
       <w:pPr>
@@ -11196,7 +11183,7 @@
         </w:rPr>
       </w:pPr>
     </w:p>
-    <w:bookmarkEnd w:id="17"/>
+    <w:bookmarkEnd w:id="18"/>
     <w:p>
       <w:pPr>
         <w:pStyle w:val="paragraph"/>
@@ -11455,11 +11442,11 @@
       <w:pPr>
         <w:pStyle w:val="Heading2"/>
       </w:pPr>
-      <w:bookmarkStart w:id="18" w:name="_Toc526262611"/>
+      <w:bookmarkStart w:id="19" w:name="_Toc529779251"/>
       <w:r>
         <w:t>Bringing Data Together</w:t>
       </w:r>
-      <w:bookmarkEnd w:id="18"/>
+      <w:bookmarkEnd w:id="19"/>
     </w:p>
     <w:p>
       <w:pPr>
@@ -11878,8 +11865,8 @@
         <w:pStyle w:val="Caption"/>
         <w:keepNext/>
       </w:pPr>
-      <w:bookmarkStart w:id="19" w:name="_Ref490574078"/>
-      <w:bookmarkStart w:id="20" w:name="_Toc522283929"/>
+      <w:bookmarkStart w:id="20" w:name="_Ref490574078"/>
+      <w:bookmarkStart w:id="21" w:name="_Toc529779265"/>
       <w:r>
         <w:t xml:space="preserve">Figure </w:t>
       </w:r>
@@ -11905,7 +11892,7 @@
         <w:rPr>
           <w:noProof/>
         </w:rPr>
-        <w:t>9</w:t>
+        <w:t>7</w:t>
       </w:r>
       <w:r>
         <w:rPr>
@@ -11913,11 +11900,11 @@
         </w:rPr>
         <w:fldChar w:fldCharType="end"/>
       </w:r>
-      <w:bookmarkEnd w:id="19"/>
+      <w:bookmarkEnd w:id="20"/>
       <w:r>
         <w:t xml:space="preserve"> Importing Existing Data and Ontologies</w:t>
       </w:r>
-      <w:bookmarkEnd w:id="20"/>
+      <w:bookmarkEnd w:id="21"/>
     </w:p>
     <w:p>
       <w:r>
@@ -11941,7 +11928,7 @@
                     <pic:cNvPicPr/>
                   </pic:nvPicPr>
                   <pic:blipFill>
-                    <a:blip r:embed="rId20" cstate="print">
+                    <a:blip r:embed="rId19" cstate="print">
                       <a:extLst>
                         <a:ext uri="{28A0092B-C50C-407E-A947-70E740481C1C}">
                           <a14:useLocalDpi xmlns:a14="http://schemas.microsoft.com/office/drawing/2010/main" val="0"/>
@@ -11972,7 +11959,7 @@
       <w:pPr>
         <w:pStyle w:val="Heading2"/>
       </w:pPr>
-      <w:bookmarkStart w:id="21" w:name="_Toc526262612"/>
+      <w:bookmarkStart w:id="22" w:name="_Toc529779252"/>
       <w:r>
         <w:t xml:space="preserve">Creating High-Quality, Valid </w:t>
       </w:r>
@@ -11982,7 +11969,7 @@
       <w:r>
         <w:t>Domains</w:t>
       </w:r>
-      <w:bookmarkEnd w:id="21"/>
+      <w:bookmarkEnd w:id="22"/>
       <w:r>
         <w:t xml:space="preserve"> </w:t>
       </w:r>
@@ -12087,14 +12074,14 @@
       <w:pPr>
         <w:pStyle w:val="Heading2"/>
       </w:pPr>
-      <w:bookmarkStart w:id="22" w:name="_Toc526262613"/>
+      <w:bookmarkStart w:id="23" w:name="_Toc529779253"/>
       <w:r>
         <w:t>Creating Define</w:t>
       </w:r>
       <w:r>
         <w:t>.XML</w:t>
       </w:r>
-      <w:bookmarkEnd w:id="22"/>
+      <w:bookmarkEnd w:id="23"/>
     </w:p>
     <w:p>
       <w:pPr>
@@ -12208,11 +12195,11 @@
       <w:pPr>
         <w:pStyle w:val="Heading1"/>
       </w:pPr>
-      <w:bookmarkStart w:id="23" w:name="_Toc526262614"/>
+      <w:bookmarkStart w:id="24" w:name="_Toc529779254"/>
       <w:r>
         <w:t>Future Steps</w:t>
       </w:r>
-      <w:bookmarkEnd w:id="23"/>
+      <w:bookmarkEnd w:id="24"/>
     </w:p>
     <w:p>
       <w:pPr>
@@ -12620,11 +12607,11 @@
       <w:pPr>
         <w:pStyle w:val="Heading1"/>
       </w:pPr>
-      <w:bookmarkStart w:id="24" w:name="_Toc526262615"/>
+      <w:bookmarkStart w:id="25" w:name="_Toc529779255"/>
       <w:r>
         <w:t>Conclusion</w:t>
       </w:r>
-      <w:bookmarkEnd w:id="24"/>
+      <w:bookmarkEnd w:id="25"/>
     </w:p>
     <w:p>
       <w:pPr>
@@ -12791,7 +12778,6 @@
           <w:id w:val="1649082168"/>
           <w:citation/>
         </w:sdtPr>
-        <w:sdtEndPr/>
         <w:sdtContent>
           <w:r>
             <w:rPr>
@@ -13268,8 +13254,6 @@
         </w:rPr>
         <w:t>These concerns and challenges should not limit the discussion. Rather, they should spur us into action to further develop the vast potential of Linked Data technology for the pharmaceutical industry.</w:t>
       </w:r>
-      <w:bookmarkStart w:id="25" w:name="_GoBack"/>
-      <w:bookmarkEnd w:id="25"/>
       <w:r>
         <w:rPr>
           <w:rFonts w:ascii="Arial" w:hAnsi="Arial" w:cs="Arial"/>
@@ -13282,7 +13266,7 @@
       <w:pPr>
         <w:pStyle w:val="Heading1"/>
       </w:pPr>
-      <w:bookmarkStart w:id="26" w:name="_Toc526262616"/>
+      <w:bookmarkStart w:id="26" w:name="_Toc529779256"/>
       <w:r>
         <w:t>References</w:t>
       </w:r>
@@ -13462,7 +13446,7 @@
       <w:pPr>
         <w:pStyle w:val="Heading1"/>
       </w:pPr>
-      <w:bookmarkStart w:id="27" w:name="_Toc526262617"/>
+      <w:bookmarkStart w:id="27" w:name="_Toc529779257"/>
       <w:r>
         <w:t>Acknowledgements</w:t>
       </w:r>
@@ -13474,18 +13458,6 @@
         <w:widowControl/>
         <w:spacing w:before="0"/>
         <w:jc w:val="both"/>
-        <w:rPr>
-          <w:rFonts w:ascii="Arial" w:hAnsi="Arial" w:cs="Arial"/>
-          <w:szCs w:val="18"/>
-        </w:rPr>
-      </w:pPr>
-    </w:p>
-    <w:p>
-      <w:pPr>
-        <w:pStyle w:val="PaperBody"/>
-        <w:widowControl/>
-        <w:spacing w:before="0"/>
-        <w:jc w:val="both"/>
       </w:pPr>
       <w:r>
         <w:rPr>
@@ -13527,7 +13499,7 @@
       <w:pPr>
         <w:pStyle w:val="Heading1"/>
       </w:pPr>
-      <w:bookmarkStart w:id="28" w:name="_Toc526262618"/>
+      <w:bookmarkStart w:id="28" w:name="_Toc529779258"/>
       <w:r>
         <w:t>Contact Information</w:t>
       </w:r>
@@ -13714,7 +13686,7 @@
                           </pic:cNvPicPr>
                         </pic:nvPicPr>
                         <pic:blipFill>
-                          <a:blip r:embed="rId21" cstate="print">
+                          <a:blip r:embed="rId20" cstate="print">
                             <a:extLst>
                               <a:ext uri="{28A0092B-C50C-407E-A947-70E740481C1C}">
                                 <a14:useLocalDpi xmlns:a14="http://schemas.microsoft.com/office/drawing/2010/main" val="0"/>
@@ -13815,12 +13787,12 @@
                   <o:lock v:ext="edit" aspectratio="t"/>
                 </v:shapetype>
                 <v:shape id="_x0000_i1025" type="#_x0000_t75" alt="" style="width:12pt;height:12pt;mso-width-percent:0;mso-height-percent:0;mso-width-percent:0;mso-height-percent:0" o:ole="">
-                  <v:imagedata r:id="rId22" o:title=""/>
+                  <v:imagedata r:id="rId21" o:title=""/>
                 </v:shape>
-                <o:OLEObject Type="Embed" ProgID="PBrush" ShapeID="_x0000_i1025" DrawAspect="Content" ObjectID="_1602317278" r:id="rId23"/>
+                <o:OLEObject Type="Embed" ProgID="PBrush" ShapeID="_x0000_i1025" DrawAspect="Content" ObjectID="_1603521118" r:id="rId22"/>
               </w:object>
             </w:r>
-            <w:hyperlink r:id="rId24" w:history="1">
+            <w:hyperlink r:id="rId23" w:history="1">
               <w:r>
                 <w:rPr>
                   <w:rStyle w:val="Hyperlink"/>
@@ -13977,7 +13949,7 @@
                           </pic:cNvPicPr>
                         </pic:nvPicPr>
                         <pic:blipFill>
-                          <a:blip r:embed="rId21" cstate="print">
+                          <a:blip r:embed="rId20" cstate="print">
                             <a:extLst>
                               <a:ext uri="{28A0092B-C50C-407E-A947-70E740481C1C}">
                                 <a14:useLocalDpi xmlns:a14="http://schemas.microsoft.com/office/drawing/2010/main" val="0"/>
@@ -14030,9 +14002,9 @@
               </w:rPr>
               <w:object w:dxaOrig="250" w:dyaOrig="250" w14:anchorId="2B7FB0BE">
                 <v:shape id="_x0000_i1026" type="#_x0000_t75" alt="" style="width:12pt;height:12pt;mso-width-percent:0;mso-height-percent:0;mso-width-percent:0;mso-height-percent:0" o:ole="">
-                  <v:imagedata r:id="rId22" o:title=""/>
+                  <v:imagedata r:id="rId21" o:title=""/>
                 </v:shape>
-                <o:OLEObject Type="Embed" ProgID="PBrush" ShapeID="_x0000_i1026" DrawAspect="Content" ObjectID="_1602317279" r:id="rId25"/>
+                <o:OLEObject Type="Embed" ProgID="PBrush" ShapeID="_x0000_i1026" DrawAspect="Content" ObjectID="_1603521119" r:id="rId24"/>
               </w:object>
             </w:r>
             <w:r>
@@ -14077,7 +14049,7 @@
         </w:rPr>
         <w:t xml:space="preserve">All project files, data, and this paper are available from the project's Github repository: </w:t>
       </w:r>
-      <w:hyperlink r:id="rId26" w:history="1">
+      <w:hyperlink r:id="rId25" w:history="1">
         <w:r>
           <w:rPr>
             <w:rStyle w:val="Hyperlink"/>
@@ -14113,7 +14085,7 @@
         </w:rPr>
         <w:t xml:space="preserve">Study instance data: </w:t>
       </w:r>
-      <w:hyperlink r:id="rId27" w:history="1">
+      <w:hyperlink r:id="rId26" w:history="1">
         <w:r>
           <w:rPr>
             <w:rStyle w:val="Hyperlink"/>
@@ -14163,8 +14135,8 @@
       </w:r>
     </w:p>
     <w:sectPr>
-      <w:headerReference w:type="default" r:id="rId28"/>
-      <w:footerReference w:type="default" r:id="rId29"/>
+      <w:headerReference w:type="default" r:id="rId27"/>
+      <w:footerReference w:type="default" r:id="rId28"/>
       <w:pgSz w:w="12240" w:h="15840"/>
       <w:pgMar w:top="1440" w:right="1440" w:bottom="1440" w:left="1440" w:header="720" w:footer="720" w:gutter="0"/>
       <w:cols w:space="720"/>
@@ -14470,7 +14442,6 @@
         <w:docPartUnique/>
       </w:docPartObj>
     </w:sdtPr>
-    <w:sdtEndPr/>
     <w:sdtContent>
       <w:p>
         <w:pPr>
@@ -14559,7 +14530,7 @@
         <w:spacing w:val="-3"/>
         <w:position w:val="1"/>
       </w:rPr>
-      <w:t>V0.1</w:t>
+      <w:t>V0.2</w:t>
     </w:r>
     <w:r>
       <w:rPr>
@@ -14606,15 +14577,7 @@
         <w:spacing w:val="1"/>
         <w:position w:val="1"/>
       </w:rPr>
-      <w:t>1</w:t>
-    </w:r>
-    <w:r>
-      <w:rPr>
-        <w:rFonts w:ascii="Calibri" w:eastAsia="Calibri" w:hAnsi="Calibri" w:cs="Calibri"/>
-        <w:spacing w:val="1"/>
-        <w:position w:val="1"/>
-      </w:rPr>
-      <w:t>8</w:t>
+      <w:t>18</w:t>
     </w:r>
     <w:r>
       <w:rPr>
@@ -14622,31 +14585,7 @@
         <w:spacing w:val="-3"/>
         <w:position w:val="1"/>
       </w:rPr>
-      <w:t>-1</w:t>
-    </w:r>
-    <w:r>
-      <w:rPr>
-        <w:rFonts w:ascii="Calibri" w:eastAsia="Calibri" w:hAnsi="Calibri" w:cs="Calibri"/>
-        <w:spacing w:val="-3"/>
-        <w:position w:val="1"/>
-      </w:rPr>
-      <w:t>0</w:t>
-    </w:r>
-    <w:r>
-      <w:rPr>
-        <w:rFonts w:ascii="Calibri" w:eastAsia="Calibri" w:hAnsi="Calibri" w:cs="Calibri"/>
-        <w:spacing w:val="-3"/>
-        <w:position w:val="1"/>
-      </w:rPr>
-      <w:t>-</w:t>
-    </w:r>
-    <w:r>
-      <w:rPr>
-        <w:rFonts w:ascii="Calibri" w:eastAsia="Calibri" w:hAnsi="Calibri" w:cs="Calibri"/>
-        <w:spacing w:val="-3"/>
-        <w:position w:val="1"/>
-      </w:rPr>
-      <w:t>29</w:t>
+      <w:t>-11-12</w:t>
     </w:r>
   </w:p>
   <w:p>
@@ -15100,6 +15039,20 @@
         <w:tcPr>
           <w:tcW w:w="5530" w:type="dxa"/>
         </w:tcPr>
+        <w:p>
+          <w:pPr>
+            <w:tabs>
+              <w:tab w:val="left" w:pos="1520"/>
+            </w:tabs>
+            <w:spacing w:after="0" w:line="264" w:lineRule="exact"/>
+            <w:ind w:left="100" w:right="-20"/>
+            <w:rPr>
+              <w:rFonts w:ascii="Calibri" w:eastAsia="Calibri" w:hAnsi="Calibri" w:cs="Calibri"/>
+              <w:spacing w:val="1"/>
+              <w:position w:val="1"/>
+            </w:rPr>
+          </w:pPr>
+        </w:p>
         <w:p>
           <w:pPr>
             <w:tabs>
@@ -15268,8 +15221,11 @@
         </w:tcPr>
         <w:p>
           <w:pPr>
-            <w:spacing w:before="4" w:after="0" w:line="200" w:lineRule="exact"/>
+            <w:spacing w:after="0" w:line="242" w:lineRule="exact"/>
+            <w:ind w:left="97" w:right="73"/>
             <w:rPr>
+              <w:rFonts w:ascii="Calibri" w:eastAsia="Calibri" w:hAnsi="Calibri" w:cs="Calibri"/>
+              <w:spacing w:val="1"/>
               <w:sz w:val="20"/>
               <w:szCs w:val="20"/>
             </w:rPr>
@@ -19439,7 +19395,7 @@
 </file>
 
 <file path=customXml/itemProps2.xml><?xml version="1.0" encoding="utf-8"?>
-<ds:datastoreItem xmlns:ds="http://schemas.openxmlformats.org/officeDocument/2006/customXml" ds:itemID="{9CB5B960-DF72-4D8D-9178-0F5D4CF7B7D6}">
+<ds:datastoreItem xmlns:ds="http://schemas.openxmlformats.org/officeDocument/2006/customXml" ds:itemID="{7231957A-7D9C-44C5-B630-52C37E3AD6AB}">
   <ds:schemaRefs>
     <ds:schemaRef ds:uri="http://schemas.openxmlformats.org/officeDocument/2006/bibliography"/>
   </ds:schemaRefs>

</xml_diff>